<commit_message>
tracking changes done as at 11:30 1/11/2019
</commit_message>
<xml_diff>
--- a/FinalCopy.docx
+++ b/FinalCopy.docx
@@ -3971,7 +3971,7 @@
           </mc:Choice>
           <mc:Fallback>
             <w:pict>
-              <v:shapetype w14:anchorId="51734412" id="_x0000_t32" coordsize="21600,21600" o:spt="32" o:oned="t" path="m,l21600,21600e" filled="f">
+              <v:shapetype w14:anchorId="3AA5C013" id="_x0000_t32" coordsize="21600,21600" o:spt="32" o:oned="t" path="m,l21600,21600e" filled="f">
                 <v:path arrowok="t" fillok="f" o:connecttype="none"/>
                 <o:lock v:ext="edit" shapetype="t"/>
               </v:shapetype>
@@ -4034,7 +4034,7 @@
           </mc:Choice>
           <mc:Fallback>
             <w:pict>
-              <v:shape w14:anchorId="7514F218" id="Straight Arrow Connector 15" o:spid="_x0000_s1026" type="#_x0000_t32" style="position:absolute;margin-left:310pt;margin-top:51pt;width:2pt;height:31.5pt;flip:x;z-index:251673600;visibility:visible;mso-wrap-style:square;mso-wrap-distance-left:9pt;mso-wrap-distance-top:0;mso-wrap-distance-right:9pt;mso-wrap-distance-bottom:0;mso-position-horizontal:absolute;mso-position-horizontal-relative:text;mso-position-vertical:absolute;mso-position-vertical-relative:text" o:gfxdata="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" strokecolor="#4472c4">
+              <v:shape w14:anchorId="50EA8583" id="Straight Arrow Connector 15" o:spid="_x0000_s1026" type="#_x0000_t32" style="position:absolute;margin-left:310pt;margin-top:51pt;width:2pt;height:31.5pt;flip:x;z-index:251673600;visibility:visible;mso-wrap-style:square;mso-wrap-distance-left:9pt;mso-wrap-distance-top:0;mso-wrap-distance-right:9pt;mso-wrap-distance-bottom:0;mso-position-horizontal:absolute;mso-position-horizontal-relative:text;mso-position-vertical:absolute;mso-position-vertical-relative:text" o:gfxdata="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" strokecolor="#4472c4">
                 <v:stroke startarrowwidth="narrow" startarrowlength="short" endarrow="block" joinstyle="miter"/>
               </v:shape>
             </w:pict>
@@ -4093,7 +4093,7 @@
           </mc:Choice>
           <mc:Fallback>
             <w:pict>
-              <v:shape w14:anchorId="3A971783" id="Straight Arrow Connector 2" o:spid="_x0000_s1026" type="#_x0000_t32" style="position:absolute;margin-left:187pt;margin-top:115pt;width:52.5pt;height:3pt;z-index:251674624;visibility:visible;mso-wrap-style:square;mso-wrap-distance-left:9pt;mso-wrap-distance-top:0;mso-wrap-distance-right:9pt;mso-wrap-distance-bottom:0;mso-position-horizontal:absolute;mso-position-horizontal-relative:text;mso-position-vertical:absolute;mso-position-vertical-relative:text" o:gfxdata="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" strokecolor="#4472c4">
+              <v:shape w14:anchorId="502E01E5" id="Straight Arrow Connector 2" o:spid="_x0000_s1026" type="#_x0000_t32" style="position:absolute;margin-left:187pt;margin-top:115pt;width:52.5pt;height:3pt;z-index:251674624;visibility:visible;mso-wrap-style:square;mso-wrap-distance-left:9pt;mso-wrap-distance-top:0;mso-wrap-distance-right:9pt;mso-wrap-distance-bottom:0;mso-position-horizontal:absolute;mso-position-horizontal-relative:text;mso-position-vertical:absolute;mso-position-vertical-relative:text" o:gfxdata="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" strokecolor="#4472c4">
                 <v:stroke startarrow="block" endarrow="block" joinstyle="miter"/>
               </v:shape>
             </w:pict>
@@ -4152,7 +4152,7 @@
           </mc:Choice>
           <mc:Fallback>
             <w:pict>
-              <v:shape w14:anchorId="1C357FEC" id="Straight Arrow Connector 12" o:spid="_x0000_s1026" type="#_x0000_t32" style="position:absolute;margin-left:137pt;margin-top:154pt;width:2pt;height:55.5pt;z-index:251675648;visibility:visible;mso-wrap-style:square;mso-wrap-distance-left:9pt;mso-wrap-distance-top:0;mso-wrap-distance-right:9pt;mso-wrap-distance-bottom:0;mso-position-horizontal:absolute;mso-position-horizontal-relative:text;mso-position-vertical:absolute;mso-position-vertical-relative:text" o:gfxdata="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" strokecolor="#4472c4">
+              <v:shape w14:anchorId="478DAB22" id="Straight Arrow Connector 12" o:spid="_x0000_s1026" type="#_x0000_t32" style="position:absolute;margin-left:137pt;margin-top:154pt;width:2pt;height:55.5pt;z-index:251675648;visibility:visible;mso-wrap-style:square;mso-wrap-distance-left:9pt;mso-wrap-distance-top:0;mso-wrap-distance-right:9pt;mso-wrap-distance-bottom:0;mso-position-horizontal:absolute;mso-position-horizontal-relative:text;mso-position-vertical:absolute;mso-position-vertical-relative:text" o:gfxdata="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" strokecolor="#4472c4">
                 <v:stroke startarrow="block" endarrow="block" joinstyle="miter"/>
               </v:shape>
             </w:pict>
@@ -4211,7 +4211,7 @@
           </mc:Choice>
           <mc:Fallback>
             <w:pict>
-              <v:shape w14:anchorId="14A5C317" id="Straight Arrow Connector 19" o:spid="_x0000_s1026" type="#_x0000_t32" style="position:absolute;margin-left:186pt;margin-top:241pt;width:66.75pt;height:2pt;rotation:180;flip:x;z-index:251676672;visibility:visible;mso-wrap-style:square;mso-wrap-distance-left:9pt;mso-wrap-distance-top:0;mso-wrap-distance-right:9pt;mso-wrap-distance-bottom:0;mso-position-horizontal:absolute;mso-position-horizontal-relative:text;mso-position-vertical:absolute;mso-position-vertical-relative:text" o:gfxdata="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" strokecolor="#4472c4">
+              <v:shape w14:anchorId="7F195754" id="Straight Arrow Connector 19" o:spid="_x0000_s1026" type="#_x0000_t32" style="position:absolute;margin-left:186pt;margin-top:241pt;width:66.75pt;height:2pt;rotation:180;flip:x;z-index:251676672;visibility:visible;mso-wrap-style:square;mso-wrap-distance-left:9pt;mso-wrap-distance-top:0;mso-wrap-distance-right:9pt;mso-wrap-distance-bottom:0;mso-position-horizontal:absolute;mso-position-horizontal-relative:text;mso-position-vertical:absolute;mso-position-vertical-relative:text" o:gfxdata="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" strokecolor="#4472c4">
                 <v:stroke startarrow="block" endarrow="block" joinstyle="miter"/>
               </v:shape>
             </w:pict>
@@ -4270,7 +4270,7 @@
           </mc:Choice>
           <mc:Fallback>
             <w:pict>
-              <v:shape w14:anchorId="072FC850" id="Straight Arrow Connector 5" o:spid="_x0000_s1026" type="#_x0000_t32" style="position:absolute;margin-left:331pt;margin-top:2in;width:4.5pt;height:65.25pt;z-index:251677696;visibility:visible;mso-wrap-style:square;mso-wrap-distance-left:9pt;mso-wrap-distance-top:0;mso-wrap-distance-right:9pt;mso-wrap-distance-bottom:0;mso-position-horizontal:absolute;mso-position-horizontal-relative:text;mso-position-vertical:absolute;mso-position-vertical-relative:text" o:gfxdata="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" strokecolor="#4472c4">
+              <v:shape w14:anchorId="73381B39" id="Straight Arrow Connector 5" o:spid="_x0000_s1026" type="#_x0000_t32" style="position:absolute;margin-left:331pt;margin-top:2in;width:4.5pt;height:65.25pt;z-index:251677696;visibility:visible;mso-wrap-style:square;mso-wrap-distance-left:9pt;mso-wrap-distance-top:0;mso-wrap-distance-right:9pt;mso-wrap-distance-bottom:0;mso-position-horizontal:absolute;mso-position-horizontal-relative:text;mso-position-vertical:absolute;mso-position-vertical-relative:text" o:gfxdata="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" strokecolor="#4472c4">
                 <v:stroke startarrowwidth="narrow" startarrowlength="short" endarrow="block" joinstyle="miter"/>
               </v:shape>
             </w:pict>
@@ -4329,7 +4329,7 @@
           </mc:Choice>
           <mc:Fallback>
             <w:pict>
-              <v:shape w14:anchorId="25204083" id="Straight Arrow Connector 6" o:spid="_x0000_s1026" type="#_x0000_t32" style="position:absolute;margin-left:269pt;margin-top:270pt;width:14.25pt;height:45.75pt;flip:x;z-index:251678720;visibility:visible;mso-wrap-style:square;mso-wrap-distance-left:9pt;mso-wrap-distance-top:0;mso-wrap-distance-right:9pt;mso-wrap-distance-bottom:0;mso-position-horizontal:absolute;mso-position-horizontal-relative:text;mso-position-vertical:absolute;mso-position-vertical-relative:text" o:gfxdata="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" strokecolor="#4472c4">
+              <v:shape w14:anchorId="7C671E1D" id="Straight Arrow Connector 6" o:spid="_x0000_s1026" type="#_x0000_t32" style="position:absolute;margin-left:269pt;margin-top:270pt;width:14.25pt;height:45.75pt;flip:x;z-index:251678720;visibility:visible;mso-wrap-style:square;mso-wrap-distance-left:9pt;mso-wrap-distance-top:0;mso-wrap-distance-right:9pt;mso-wrap-distance-bottom:0;mso-position-horizontal:absolute;mso-position-horizontal-relative:text;mso-position-vertical:absolute;mso-position-vertical-relative:text" o:gfxdata="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" strokecolor="#4472c4">
                 <v:stroke startarrowwidth="narrow" startarrowlength="short" endarrow="block" joinstyle="miter"/>
               </v:shape>
             </w:pict>
@@ -4388,7 +4388,7 @@
           </mc:Choice>
           <mc:Fallback>
             <w:pict>
-              <v:shape w14:anchorId="313CA18A" id="Straight Arrow Connector 21" o:spid="_x0000_s1026" type="#_x0000_t32" style="position:absolute;margin-left:153pt;margin-top:267pt;width:2pt;height:48.75pt;rotation:180;z-index:251679744;visibility:visible;mso-wrap-style:square;mso-wrap-distance-left:9pt;mso-wrap-distance-top:0;mso-wrap-distance-right:9pt;mso-wrap-distance-bottom:0;mso-position-horizontal:absolute;mso-position-horizontal-relative:text;mso-position-vertical:absolute;mso-position-vertical-relative:text" o:gfxdata="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" strokecolor="#4472c4">
+              <v:shape w14:anchorId="6ECFBA6D" id="Straight Arrow Connector 21" o:spid="_x0000_s1026" type="#_x0000_t32" style="position:absolute;margin-left:153pt;margin-top:267pt;width:2pt;height:48.75pt;rotation:180;z-index:251679744;visibility:visible;mso-wrap-style:square;mso-wrap-distance-left:9pt;mso-wrap-distance-top:0;mso-wrap-distance-right:9pt;mso-wrap-distance-bottom:0;mso-position-horizontal:absolute;mso-position-horizontal-relative:text;mso-position-vertical:absolute;mso-position-vertical-relative:text" o:gfxdata="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" strokecolor="#4472c4">
                 <v:stroke startarrowwidth="narrow" startarrowlength="short" endarrow="block" joinstyle="miter"/>
               </v:shape>
             </w:pict>
@@ -4646,8 +4646,6 @@
         </w:rPr>
         <w:t xml:space="preserve">were used </w:t>
       </w:r>
-      <w:bookmarkStart w:id="8" w:name="_GoBack"/>
-      <w:bookmarkEnd w:id="8"/>
       <w:r>
         <w:rPr>
           <w:sz w:val="24"/>
@@ -4678,8 +4676,8 @@
           <w:szCs w:val="24"/>
         </w:rPr>
       </w:pPr>
-      <w:bookmarkStart w:id="9" w:name="_26in1rg" w:colFirst="0" w:colLast="0"/>
-      <w:bookmarkEnd w:id="9"/>
+      <w:bookmarkStart w:id="8" w:name="_26in1rg" w:colFirst="0" w:colLast="0"/>
+      <w:bookmarkEnd w:id="8"/>
       <w:r>
         <w:rPr>
           <w:b/>
@@ -4763,6 +4761,1083 @@
           <w:szCs w:val="24"/>
         </w:rPr>
         <w:t xml:space="preserve">Nyandarua County has a cool and wet climate with reliable well distributed rainfall. In a typical year, the county experiences two rainy seasons: long rains from March to May with a maximum rainfall of 1,600 mm and short rains from September to December with a maximum rainfall of 700 mm. The average annual rainfall of the county is 1,500 mm (CIDP2, 2017). </w:t>
+      </w:r>
+    </w:p>
+    <w:p>
+      <w:pPr>
+        <w:rPr>
+          <w:rFonts w:cs="Times New Roman"/>
+          <w:b/>
+          <w:sz w:val="24"/>
+          <w:szCs w:val="24"/>
+        </w:rPr>
+      </w:pPr>
+      <w:r>
+        <w:rPr>
+          <w:rFonts w:cs="Times New Roman"/>
+          <w:b/>
+          <w:sz w:val="24"/>
+          <w:szCs w:val="24"/>
+        </w:rPr>
+        <w:br w:type="page"/>
+      </w:r>
+    </w:p>
+    <w:p>
+      <w:pPr>
+        <w:keepNext/>
+        <w:keepLines/>
+        <w:spacing w:before="40" w:after="0" w:line="360" w:lineRule="auto"/>
+        <w:jc w:val="both"/>
+        <w:rPr>
+          <w:b/>
+          <w:sz w:val="24"/>
+          <w:szCs w:val="24"/>
+        </w:rPr>
+      </w:pPr>
+      <w:r>
+        <w:rPr>
+          <w:b/>
+          <w:sz w:val="24"/>
+          <w:szCs w:val="24"/>
+        </w:rPr>
+        <w:lastRenderedPageBreak/>
+        <w:t>3.</w:t>
+      </w:r>
+      <w:r>
+        <w:rPr>
+          <w:b/>
+          <w:sz w:val="24"/>
+          <w:szCs w:val="24"/>
+        </w:rPr>
+        <w:t xml:space="preserve">3 Data Collection Methods </w:t>
+      </w:r>
+      <w:r>
+        <w:rPr>
+          <w:b/>
+          <w:sz w:val="24"/>
+          <w:szCs w:val="24"/>
+        </w:rPr>
+        <w:t>used</w:t>
+      </w:r>
+    </w:p>
+    <w:p>
+      <w:pPr>
+        <w:spacing w:line="360" w:lineRule="auto"/>
+        <w:jc w:val="both"/>
+        <w:rPr>
+          <w:sz w:val="24"/>
+          <w:szCs w:val="24"/>
+        </w:rPr>
+      </w:pPr>
+      <w:r>
+        <w:rPr>
+          <w:sz w:val="24"/>
+          <w:szCs w:val="24"/>
+        </w:rPr>
+        <w:t>Th</w:t>
+      </w:r>
+      <w:r>
+        <w:rPr>
+          <w:sz w:val="24"/>
+          <w:szCs w:val="24"/>
+        </w:rPr>
+        <w:t xml:space="preserve">e </w:t>
+      </w:r>
+      <w:r>
+        <w:rPr>
+          <w:sz w:val="24"/>
+          <w:szCs w:val="24"/>
+        </w:rPr>
+        <w:t>data</w:t>
+      </w:r>
+      <w:r>
+        <w:rPr>
+          <w:sz w:val="24"/>
+          <w:szCs w:val="24"/>
+        </w:rPr>
+        <w:t xml:space="preserve"> collected for this study was from</w:t>
+      </w:r>
+      <w:r>
+        <w:rPr>
+          <w:sz w:val="24"/>
+          <w:szCs w:val="24"/>
+        </w:rPr>
+        <w:t xml:space="preserve"> both from primary and secondary sources. The primary data source w</w:t>
+      </w:r>
+      <w:r>
+        <w:rPr>
+          <w:sz w:val="24"/>
+          <w:szCs w:val="24"/>
+        </w:rPr>
+        <w:t xml:space="preserve">ere </w:t>
+      </w:r>
+      <w:r>
+        <w:rPr>
+          <w:sz w:val="24"/>
+          <w:szCs w:val="24"/>
+        </w:rPr>
+        <w:t>observation, interviewing, questionnaire administration and GPS coordinates recording.</w:t>
+      </w:r>
+    </w:p>
+    <w:p>
+      <w:pPr>
+        <w:spacing w:line="360" w:lineRule="auto"/>
+        <w:jc w:val="both"/>
+        <w:rPr>
+          <w:sz w:val="24"/>
+          <w:szCs w:val="24"/>
+        </w:rPr>
+      </w:pPr>
+      <w:r>
+        <w:rPr>
+          <w:sz w:val="24"/>
+          <w:szCs w:val="24"/>
+        </w:rPr>
+        <w:t xml:space="preserve">The secondary data source </w:t>
+      </w:r>
+      <w:r>
+        <w:rPr>
+          <w:sz w:val="24"/>
+          <w:szCs w:val="24"/>
+        </w:rPr>
+        <w:t>use was obtained from</w:t>
+      </w:r>
+      <w:r>
+        <w:rPr>
+          <w:sz w:val="24"/>
+          <w:szCs w:val="24"/>
+        </w:rPr>
+        <w:t xml:space="preserve"> the publications from other studies, </w:t>
+      </w:r>
+      <w:r>
+        <w:rPr>
+          <w:sz w:val="24"/>
+          <w:szCs w:val="24"/>
+        </w:rPr>
+        <w:t>Google</w:t>
+      </w:r>
+      <w:r>
+        <w:rPr>
+          <w:sz w:val="24"/>
+          <w:szCs w:val="24"/>
+        </w:rPr>
+        <w:t xml:space="preserve"> E</w:t>
+      </w:r>
+      <w:r>
+        <w:rPr>
+          <w:sz w:val="24"/>
+          <w:szCs w:val="24"/>
+        </w:rPr>
+        <w:t>arth images, and remote sensing images from the internet.</w:t>
+      </w:r>
+    </w:p>
+    <w:p>
+      <w:pPr>
+        <w:keepNext/>
+        <w:keepLines/>
+        <w:spacing w:before="40" w:after="0" w:line="360" w:lineRule="auto"/>
+        <w:jc w:val="both"/>
+        <w:rPr>
+          <w:b/>
+          <w:sz w:val="24"/>
+          <w:szCs w:val="24"/>
+        </w:rPr>
+      </w:pPr>
+      <w:bookmarkStart w:id="9" w:name="_35nkun2" w:colFirst="0" w:colLast="0"/>
+      <w:bookmarkEnd w:id="9"/>
+      <w:r>
+        <w:rPr>
+          <w:b/>
+          <w:sz w:val="24"/>
+          <w:szCs w:val="24"/>
+        </w:rPr>
+        <w:t>3.3.1 Observation</w:t>
+      </w:r>
+    </w:p>
+    <w:p>
+      <w:pPr>
+        <w:spacing w:line="360" w:lineRule="auto"/>
+        <w:jc w:val="both"/>
+        <w:rPr>
+          <w:sz w:val="24"/>
+          <w:szCs w:val="24"/>
+        </w:rPr>
+      </w:pPr>
+      <w:r>
+        <w:rPr>
+          <w:sz w:val="24"/>
+          <w:szCs w:val="24"/>
+        </w:rPr>
+        <w:t>Though observation is not a scientific tool, when it serves a formulated research purpose and systematically and recorded and subjected to checks and controls on validity and reliability, then it becomes a scientific method (Kothari C. R., 2004).</w:t>
+      </w:r>
+    </w:p>
+    <w:p>
+      <w:pPr>
+        <w:spacing w:line="360" w:lineRule="auto"/>
+        <w:jc w:val="both"/>
+        <w:rPr>
+          <w:sz w:val="24"/>
+          <w:szCs w:val="24"/>
+        </w:rPr>
+      </w:pPr>
+      <w:r>
+        <w:rPr>
+          <w:sz w:val="24"/>
+          <w:szCs w:val="24"/>
+        </w:rPr>
+        <w:t xml:space="preserve">The observation method is used to collect data without getting it from any respondent. The researcher gathers the information by looking for themselves. </w:t>
+      </w:r>
+    </w:p>
+    <w:p>
+      <w:pPr>
+        <w:spacing w:line="360" w:lineRule="auto"/>
+        <w:jc w:val="both"/>
+        <w:rPr>
+          <w:sz w:val="24"/>
+          <w:szCs w:val="24"/>
+        </w:rPr>
+      </w:pPr>
+      <w:r>
+        <w:rPr>
+          <w:sz w:val="24"/>
+          <w:szCs w:val="24"/>
+        </w:rPr>
+        <w:t xml:space="preserve">Due to the subjective nature of this method, this study will utilize the </w:t>
+      </w:r>
+      <w:r>
+        <w:rPr>
+          <w:i/>
+          <w:sz w:val="24"/>
+          <w:szCs w:val="24"/>
+        </w:rPr>
+        <w:t>structured observation</w:t>
+      </w:r>
+      <w:r>
+        <w:rPr>
+          <w:sz w:val="24"/>
+          <w:szCs w:val="24"/>
+        </w:rPr>
+        <w:t xml:space="preserve">. This is because the structured observation provides guidelines on the selection of the data to be observed, units to be observed and the style of recording the observed data.  The tools that </w:t>
+      </w:r>
+      <w:r>
+        <w:rPr>
+          <w:sz w:val="24"/>
+          <w:szCs w:val="24"/>
+        </w:rPr>
+        <w:t>were</w:t>
+      </w:r>
+      <w:r>
+        <w:rPr>
+          <w:sz w:val="24"/>
+          <w:szCs w:val="24"/>
+        </w:rPr>
+        <w:t xml:space="preserve"> used for this method are:</w:t>
+      </w:r>
+    </w:p>
+    <w:p>
+      <w:pPr>
+        <w:numPr>
+          <w:ilvl w:val="0"/>
+          <w:numId w:val="7"/>
+        </w:numPr>
+        <w:spacing w:after="0" w:line="360" w:lineRule="auto"/>
+        <w:jc w:val="both"/>
+        <w:rPr>
+          <w:sz w:val="24"/>
+          <w:szCs w:val="24"/>
+        </w:rPr>
+      </w:pPr>
+      <w:r>
+        <w:rPr>
+          <w:sz w:val="24"/>
+          <w:szCs w:val="24"/>
+        </w:rPr>
+        <w:t xml:space="preserve">Camera- </w:t>
+      </w:r>
+      <w:r>
+        <w:rPr>
+          <w:sz w:val="24"/>
+          <w:szCs w:val="24"/>
+        </w:rPr>
+        <w:t>I</w:t>
+      </w:r>
+      <w:r>
+        <w:rPr>
+          <w:sz w:val="24"/>
+          <w:szCs w:val="24"/>
+        </w:rPr>
+        <w:t xml:space="preserve"> used </w:t>
+      </w:r>
+      <w:r>
+        <w:rPr>
+          <w:sz w:val="24"/>
+          <w:szCs w:val="24"/>
+        </w:rPr>
+        <w:t xml:space="preserve">phone’s camera </w:t>
+      </w:r>
+      <w:r>
+        <w:rPr>
+          <w:sz w:val="24"/>
+          <w:szCs w:val="24"/>
+        </w:rPr>
+        <w:t xml:space="preserve">to take photographs for different </w:t>
+      </w:r>
+      <w:r>
+        <w:rPr>
+          <w:sz w:val="24"/>
+          <w:szCs w:val="24"/>
+        </w:rPr>
+        <w:t>potato farms</w:t>
+      </w:r>
+      <w:r>
+        <w:rPr>
+          <w:sz w:val="24"/>
+          <w:szCs w:val="24"/>
+        </w:rPr>
+        <w:t xml:space="preserve"> and p</w:t>
+      </w:r>
+      <w:r>
+        <w:rPr>
+          <w:sz w:val="24"/>
+          <w:szCs w:val="24"/>
+        </w:rPr>
+        <w:t>roducts</w:t>
+      </w:r>
+    </w:p>
+    <w:p>
+      <w:pPr>
+        <w:numPr>
+          <w:ilvl w:val="0"/>
+          <w:numId w:val="7"/>
+        </w:numPr>
+        <w:spacing w:after="0" w:line="360" w:lineRule="auto"/>
+        <w:jc w:val="both"/>
+        <w:rPr>
+          <w:sz w:val="24"/>
+          <w:szCs w:val="24"/>
+        </w:rPr>
+      </w:pPr>
+      <w:r>
+        <w:rPr>
+          <w:sz w:val="24"/>
+          <w:szCs w:val="24"/>
+        </w:rPr>
+        <w:t xml:space="preserve">Checklists- these </w:t>
+      </w:r>
+      <w:r>
+        <w:rPr>
+          <w:sz w:val="24"/>
+          <w:szCs w:val="24"/>
+        </w:rPr>
+        <w:t>wer</w:t>
+      </w:r>
+      <w:r>
+        <w:rPr>
+          <w:sz w:val="24"/>
+          <w:szCs w:val="24"/>
+        </w:rPr>
+        <w:t>e used to countercheck whether all the information that was to be collected has been met.</w:t>
+      </w:r>
+    </w:p>
+    <w:p>
+      <w:pPr>
+        <w:numPr>
+          <w:ilvl w:val="0"/>
+          <w:numId w:val="7"/>
+        </w:numPr>
+        <w:spacing w:after="0" w:line="360" w:lineRule="auto"/>
+        <w:jc w:val="both"/>
+        <w:rPr>
+          <w:sz w:val="24"/>
+          <w:szCs w:val="24"/>
+        </w:rPr>
+      </w:pPr>
+      <w:r>
+        <w:rPr>
+          <w:sz w:val="24"/>
+          <w:szCs w:val="24"/>
+        </w:rPr>
+        <w:t xml:space="preserve">GPS Receiver- this will be used to collect the geographic coordinates of the physical entities that observed </w:t>
+      </w:r>
+      <w:r>
+        <w:rPr>
+          <w:sz w:val="24"/>
+          <w:szCs w:val="24"/>
+        </w:rPr>
+        <w:t>on</w:t>
+      </w:r>
+      <w:r>
+        <w:rPr>
+          <w:sz w:val="24"/>
+          <w:szCs w:val="24"/>
+        </w:rPr>
+        <w:t xml:space="preserve"> the ground.</w:t>
+      </w:r>
+    </w:p>
+    <w:p>
+      <w:pPr>
+        <w:keepNext/>
+        <w:keepLines/>
+        <w:spacing w:after="0" w:line="360" w:lineRule="auto"/>
+        <w:jc w:val="both"/>
+        <w:rPr>
+          <w:b/>
+          <w:sz w:val="24"/>
+          <w:szCs w:val="24"/>
+        </w:rPr>
+      </w:pPr>
+      <w:bookmarkStart w:id="10" w:name="_1ksv4uv" w:colFirst="0" w:colLast="0"/>
+      <w:bookmarkEnd w:id="10"/>
+      <w:r>
+        <w:rPr>
+          <w:b/>
+          <w:sz w:val="24"/>
+          <w:szCs w:val="24"/>
+        </w:rPr>
+        <w:t>3.3.2 Interviewing</w:t>
+      </w:r>
+    </w:p>
+    <w:p>
+      <w:pPr>
+        <w:spacing w:line="360" w:lineRule="auto"/>
+        <w:jc w:val="both"/>
+        <w:rPr>
+          <w:sz w:val="24"/>
+          <w:szCs w:val="24"/>
+        </w:rPr>
+      </w:pPr>
+      <w:r>
+        <w:rPr>
+          <w:sz w:val="24"/>
+          <w:szCs w:val="24"/>
+        </w:rPr>
+        <w:t>This is a data collection method that involves the researcher gathers the information from the respondents orally. The interview can be</w:t>
+      </w:r>
+      <w:r>
+        <w:rPr>
+          <w:i/>
+          <w:sz w:val="24"/>
+          <w:szCs w:val="24"/>
+        </w:rPr>
+        <w:t xml:space="preserve"> personal</w:t>
+      </w:r>
+      <w:r>
+        <w:rPr>
+          <w:sz w:val="24"/>
+          <w:szCs w:val="24"/>
+        </w:rPr>
+        <w:t xml:space="preserve"> where the researcher and the respondents meet face-to-face or </w:t>
+      </w:r>
+      <w:r>
+        <w:rPr>
+          <w:i/>
+          <w:sz w:val="24"/>
+          <w:szCs w:val="24"/>
+        </w:rPr>
+        <w:t xml:space="preserve">telephone interview </w:t>
+      </w:r>
+      <w:r>
+        <w:rPr>
+          <w:sz w:val="24"/>
+          <w:szCs w:val="24"/>
+        </w:rPr>
+        <w:t>where the researcher communicates with the respondent over the telephone.</w:t>
+      </w:r>
+    </w:p>
+    <w:p>
+      <w:pPr>
+        <w:spacing w:line="360" w:lineRule="auto"/>
+        <w:jc w:val="both"/>
+        <w:rPr>
+          <w:sz w:val="24"/>
+          <w:szCs w:val="24"/>
+        </w:rPr>
+      </w:pPr>
+      <w:r>
+        <w:rPr>
+          <w:sz w:val="24"/>
+          <w:szCs w:val="24"/>
+        </w:rPr>
+        <w:lastRenderedPageBreak/>
+        <w:t xml:space="preserve">This study </w:t>
+      </w:r>
+      <w:r>
+        <w:rPr>
+          <w:sz w:val="24"/>
+          <w:szCs w:val="24"/>
+        </w:rPr>
+        <w:t xml:space="preserve">used personal interview where </w:t>
+      </w:r>
+      <w:r>
+        <w:rPr>
+          <w:sz w:val="24"/>
+          <w:szCs w:val="24"/>
+        </w:rPr>
+        <w:t>interact</w:t>
+      </w:r>
+      <w:r>
+        <w:rPr>
+          <w:sz w:val="24"/>
+          <w:szCs w:val="24"/>
+        </w:rPr>
+        <w:t>ion</w:t>
+      </w:r>
+      <w:r>
+        <w:rPr>
+          <w:sz w:val="24"/>
+          <w:szCs w:val="24"/>
+        </w:rPr>
+        <w:t xml:space="preserve"> with farmers, traders and authority personnel to obtain the key matters on the state of the supply chain entities under study</w:t>
+      </w:r>
+      <w:r>
+        <w:rPr>
+          <w:sz w:val="24"/>
+          <w:szCs w:val="24"/>
+        </w:rPr>
+        <w:t xml:space="preserve"> was done on site face to face</w:t>
+      </w:r>
+      <w:r>
+        <w:rPr>
+          <w:sz w:val="24"/>
+          <w:szCs w:val="24"/>
+        </w:rPr>
+        <w:t xml:space="preserve">. This method </w:t>
+      </w:r>
+      <w:r>
+        <w:rPr>
+          <w:sz w:val="24"/>
+          <w:szCs w:val="24"/>
+        </w:rPr>
+        <w:t>help</w:t>
+      </w:r>
+      <w:r>
+        <w:rPr>
+          <w:sz w:val="24"/>
+          <w:szCs w:val="24"/>
+        </w:rPr>
+        <w:t>ed in obtaining</w:t>
+      </w:r>
+      <w:r>
+        <w:rPr>
+          <w:sz w:val="24"/>
+          <w:szCs w:val="24"/>
+        </w:rPr>
+        <w:t xml:space="preserve"> f</w:t>
+      </w:r>
+      <w:r>
+        <w:rPr>
+          <w:sz w:val="24"/>
+          <w:szCs w:val="24"/>
+        </w:rPr>
+        <w:t>irsthand information on how these different parties</w:t>
+      </w:r>
+      <w:r>
+        <w:rPr>
+          <w:sz w:val="24"/>
+          <w:szCs w:val="24"/>
+        </w:rPr>
+        <w:t xml:space="preserve"> handle their products after harvesting and how insufficient supply chain entities contribute to the post-harvest loss.</w:t>
+      </w:r>
+    </w:p>
+    <w:p>
+      <w:pPr>
+        <w:spacing w:line="360" w:lineRule="auto"/>
+        <w:jc w:val="both"/>
+        <w:rPr>
+          <w:sz w:val="24"/>
+          <w:szCs w:val="24"/>
+        </w:rPr>
+      </w:pPr>
+      <w:r>
+        <w:rPr>
+          <w:sz w:val="24"/>
+          <w:szCs w:val="24"/>
+        </w:rPr>
+        <w:t xml:space="preserve">This method </w:t>
+      </w:r>
+      <w:r>
+        <w:rPr>
+          <w:sz w:val="24"/>
+          <w:szCs w:val="24"/>
+        </w:rPr>
+        <w:t xml:space="preserve">was </w:t>
+      </w:r>
+      <w:r>
+        <w:rPr>
+          <w:sz w:val="24"/>
+          <w:szCs w:val="24"/>
+        </w:rPr>
+        <w:t xml:space="preserve">used to obtain </w:t>
+      </w:r>
+      <w:r>
+        <w:rPr>
+          <w:sz w:val="24"/>
+          <w:szCs w:val="24"/>
+        </w:rPr>
+        <w:t>deep insights</w:t>
+      </w:r>
+      <w:r>
+        <w:rPr>
+          <w:sz w:val="24"/>
+          <w:szCs w:val="24"/>
+        </w:rPr>
+        <w:t xml:space="preserve"> from farmers and traders regarding the challenges they face in the supply chain entities</w:t>
+      </w:r>
+      <w:r>
+        <w:rPr>
+          <w:sz w:val="24"/>
+          <w:szCs w:val="24"/>
+        </w:rPr>
+        <w:t xml:space="preserve"> and to collect suggestions on what can be done to improve the state of the matter</w:t>
+      </w:r>
+      <w:r>
+        <w:rPr>
+          <w:sz w:val="24"/>
+          <w:szCs w:val="24"/>
+        </w:rPr>
+        <w:t xml:space="preserve">. </w:t>
+      </w:r>
+    </w:p>
+    <w:p>
+      <w:pPr>
+        <w:keepNext/>
+        <w:keepLines/>
+        <w:spacing w:before="40" w:after="0" w:line="360" w:lineRule="auto"/>
+        <w:jc w:val="both"/>
+        <w:rPr>
+          <w:b/>
+          <w:sz w:val="24"/>
+          <w:szCs w:val="24"/>
+        </w:rPr>
+      </w:pPr>
+      <w:bookmarkStart w:id="11" w:name="_44sinio" w:colFirst="0" w:colLast="0"/>
+      <w:bookmarkEnd w:id="11"/>
+      <w:r>
+        <w:rPr>
+          <w:b/>
+          <w:sz w:val="24"/>
+          <w:szCs w:val="24"/>
+        </w:rPr>
+        <w:t>3.3.3 Questionnaire Administration</w:t>
+      </w:r>
+    </w:p>
+    <w:p>
+      <w:pPr>
+        <w:spacing w:line="360" w:lineRule="auto"/>
+        <w:jc w:val="both"/>
+        <w:rPr>
+          <w:sz w:val="24"/>
+          <w:szCs w:val="24"/>
+        </w:rPr>
+      </w:pPr>
+      <w:r>
+        <w:rPr>
+          <w:sz w:val="24"/>
+          <w:szCs w:val="24"/>
+        </w:rPr>
+        <w:t xml:space="preserve">A questionnaire constitutes of a set of structured questions that are either typed or printed. It is administered to the respondents and they fill in the questions therein thus giving the researcher the information.  The questions can be either closed or open ended. </w:t>
+      </w:r>
+    </w:p>
+    <w:p>
+      <w:pPr>
+        <w:spacing w:line="360" w:lineRule="auto"/>
+        <w:jc w:val="both"/>
+        <w:rPr>
+          <w:sz w:val="24"/>
+          <w:szCs w:val="24"/>
+        </w:rPr>
+      </w:pPr>
+      <w:r>
+        <w:rPr>
+          <w:sz w:val="24"/>
+          <w:szCs w:val="24"/>
+        </w:rPr>
+        <w:t>Information from the farmers was collected using structured questionnaires which composed of classified questions tackling different levels of production and handling of potato after harvesting.</w:t>
+      </w:r>
+    </w:p>
+    <w:p>
+      <w:pPr>
+        <w:keepNext/>
+        <w:keepLines/>
+        <w:spacing w:before="40" w:after="0" w:line="360" w:lineRule="auto"/>
+        <w:jc w:val="both"/>
+        <w:rPr>
+          <w:b/>
+          <w:sz w:val="24"/>
+          <w:szCs w:val="24"/>
+        </w:rPr>
+      </w:pPr>
+      <w:bookmarkStart w:id="12" w:name="_2jxsxqh" w:colFirst="0" w:colLast="0"/>
+      <w:bookmarkEnd w:id="12"/>
+      <w:r>
+        <w:rPr>
+          <w:b/>
+          <w:sz w:val="24"/>
+          <w:szCs w:val="24"/>
+        </w:rPr>
+        <w:t>3.3.4 Secondary Sources</w:t>
+      </w:r>
+    </w:p>
+    <w:p>
+      <w:pPr>
+        <w:spacing w:line="360" w:lineRule="auto"/>
+        <w:jc w:val="both"/>
+        <w:rPr>
+          <w:sz w:val="24"/>
+          <w:szCs w:val="24"/>
+        </w:rPr>
+      </w:pPr>
+      <w:r>
+        <w:rPr>
+          <w:sz w:val="24"/>
+          <w:szCs w:val="24"/>
+        </w:rPr>
+        <w:t xml:space="preserve">The secondary sources of data that are </w:t>
+      </w:r>
+      <w:r>
+        <w:rPr>
+          <w:sz w:val="24"/>
+          <w:szCs w:val="24"/>
+        </w:rPr>
+        <w:t>were</w:t>
+      </w:r>
+      <w:r>
+        <w:rPr>
+          <w:sz w:val="24"/>
+          <w:szCs w:val="24"/>
+        </w:rPr>
+        <w:t xml:space="preserve"> used for this study include</w:t>
+      </w:r>
+      <w:r>
+        <w:rPr>
+          <w:sz w:val="24"/>
+          <w:szCs w:val="24"/>
+        </w:rPr>
+        <w:t>d</w:t>
+      </w:r>
+      <w:r>
+        <w:rPr>
+          <w:sz w:val="24"/>
+          <w:szCs w:val="24"/>
+        </w:rPr>
+        <w:t xml:space="preserve">: </w:t>
+      </w:r>
+    </w:p>
+    <w:p>
+      <w:pPr>
+        <w:numPr>
+          <w:ilvl w:val="0"/>
+          <w:numId w:val="6"/>
+        </w:numPr>
+        <w:spacing w:after="0" w:line="360" w:lineRule="auto"/>
+        <w:jc w:val="both"/>
+        <w:rPr>
+          <w:sz w:val="24"/>
+          <w:szCs w:val="24"/>
+        </w:rPr>
+      </w:pPr>
+      <w:r>
+        <w:rPr>
+          <w:sz w:val="24"/>
+          <w:szCs w:val="24"/>
+        </w:rPr>
+        <w:t>Google Earth images</w:t>
+      </w:r>
+    </w:p>
+    <w:p>
+      <w:pPr>
+        <w:spacing w:line="360" w:lineRule="auto"/>
+        <w:jc w:val="both"/>
+        <w:rPr>
+          <w:sz w:val="24"/>
+          <w:szCs w:val="24"/>
+        </w:rPr>
+      </w:pPr>
+      <w:r>
+        <w:rPr>
+          <w:sz w:val="24"/>
+          <w:szCs w:val="24"/>
+        </w:rPr>
+        <w:t>The Google Earth images were used as base maps for the analysis</w:t>
+      </w:r>
+      <w:r>
+        <w:rPr>
+          <w:sz w:val="24"/>
+          <w:szCs w:val="24"/>
+        </w:rPr>
+        <w:t>.</w:t>
+      </w:r>
+      <w:r>
+        <w:rPr>
+          <w:sz w:val="24"/>
+          <w:szCs w:val="24"/>
+        </w:rPr>
+        <w:t xml:space="preserve"> They were used as a source of data for digitization in order to obtain vector data for the purposes of further analysis.</w:t>
+      </w:r>
+      <w:r>
+        <w:rPr>
+          <w:sz w:val="24"/>
+          <w:szCs w:val="24"/>
+        </w:rPr>
+        <w:t xml:space="preserve"> The images were also used to generate elevation data.</w:t>
+      </w:r>
+    </w:p>
+    <w:p>
+      <w:pPr>
+        <w:numPr>
+          <w:ilvl w:val="0"/>
+          <w:numId w:val="6"/>
+        </w:numPr>
+        <w:spacing w:after="0" w:line="360" w:lineRule="auto"/>
+        <w:jc w:val="both"/>
+        <w:rPr>
+          <w:sz w:val="24"/>
+          <w:szCs w:val="24"/>
+        </w:rPr>
+      </w:pPr>
+      <w:r>
+        <w:rPr>
+          <w:sz w:val="24"/>
+          <w:szCs w:val="24"/>
+        </w:rPr>
+        <w:t>Survey data</w:t>
+      </w:r>
+    </w:p>
+    <w:p>
+      <w:pPr>
+        <w:spacing w:line="360" w:lineRule="auto"/>
+        <w:jc w:val="both"/>
+        <w:rPr>
+          <w:sz w:val="24"/>
+          <w:szCs w:val="24"/>
+        </w:rPr>
+      </w:pPr>
+      <w:r>
+        <w:rPr>
+          <w:sz w:val="24"/>
+          <w:szCs w:val="24"/>
+        </w:rPr>
+        <w:t>This study use</w:t>
+      </w:r>
+      <w:r>
+        <w:rPr>
+          <w:sz w:val="24"/>
+          <w:szCs w:val="24"/>
+        </w:rPr>
+        <w:t>d</w:t>
+      </w:r>
+      <w:r>
+        <w:rPr>
+          <w:sz w:val="24"/>
+          <w:szCs w:val="24"/>
+        </w:rPr>
+        <w:t xml:space="preserve"> shapefiles from Kenya Data that </w:t>
+      </w:r>
+      <w:r>
+        <w:rPr>
+          <w:sz w:val="24"/>
+          <w:szCs w:val="24"/>
+        </w:rPr>
+        <w:t xml:space="preserve">was </w:t>
+      </w:r>
+      <w:r>
+        <w:rPr>
+          <w:sz w:val="24"/>
+          <w:szCs w:val="24"/>
+        </w:rPr>
+        <w:t>used to delimit boundaries of the different sub counties</w:t>
+      </w:r>
+      <w:r>
+        <w:rPr>
+          <w:sz w:val="24"/>
+          <w:szCs w:val="24"/>
+        </w:rPr>
+        <w:t xml:space="preserve"> and clip features to the confines of the county</w:t>
+      </w:r>
+      <w:r>
+        <w:rPr>
+          <w:sz w:val="24"/>
+          <w:szCs w:val="24"/>
+        </w:rPr>
+        <w:t xml:space="preserve">. This </w:t>
+      </w:r>
+      <w:r>
+        <w:rPr>
+          <w:sz w:val="24"/>
+          <w:szCs w:val="24"/>
+        </w:rPr>
+        <w:t>also provide</w:t>
+      </w:r>
+      <w:r>
+        <w:rPr>
+          <w:sz w:val="24"/>
+          <w:szCs w:val="24"/>
+        </w:rPr>
+        <w:t>d</w:t>
+      </w:r>
+      <w:r>
+        <w:rPr>
+          <w:sz w:val="24"/>
+          <w:szCs w:val="24"/>
+        </w:rPr>
+        <w:t xml:space="preserve"> </w:t>
+      </w:r>
+      <w:r>
+        <w:rPr>
+          <w:sz w:val="24"/>
+          <w:szCs w:val="24"/>
+        </w:rPr>
+        <w:t>spot elevation data that was</w:t>
+      </w:r>
+      <w:r>
+        <w:rPr>
+          <w:sz w:val="24"/>
+          <w:szCs w:val="24"/>
+        </w:rPr>
+        <w:t xml:space="preserve"> used to develop digital elevation model (DEM). </w:t>
+      </w:r>
+    </w:p>
+    <w:p>
+      <w:pPr>
+        <w:spacing w:line="360" w:lineRule="auto"/>
+        <w:jc w:val="both"/>
+        <w:rPr>
+          <w:sz w:val="24"/>
+          <w:szCs w:val="24"/>
+        </w:rPr>
+      </w:pPr>
+      <w:bookmarkStart w:id="13" w:name="_GoBack"/>
+      <w:bookmarkEnd w:id="13"/>
+    </w:p>
+    <w:p>
+      <w:pPr>
+        <w:numPr>
+          <w:ilvl w:val="0"/>
+          <w:numId w:val="6"/>
+        </w:numPr>
+        <w:spacing w:after="0" w:line="360" w:lineRule="auto"/>
+        <w:jc w:val="both"/>
+        <w:rPr>
+          <w:sz w:val="24"/>
+          <w:szCs w:val="24"/>
+        </w:rPr>
+      </w:pPr>
+      <w:r>
+        <w:rPr>
+          <w:sz w:val="24"/>
+          <w:szCs w:val="24"/>
+        </w:rPr>
+        <w:lastRenderedPageBreak/>
+        <w:t>Journals and Publications</w:t>
+      </w:r>
+    </w:p>
+    <w:p>
+      <w:pPr>
+        <w:spacing w:line="360" w:lineRule="auto"/>
+        <w:jc w:val="both"/>
+        <w:rPr>
+          <w:sz w:val="24"/>
+          <w:szCs w:val="24"/>
+        </w:rPr>
+      </w:pPr>
+      <w:r>
+        <w:rPr>
+          <w:sz w:val="24"/>
+          <w:szCs w:val="24"/>
+        </w:rPr>
+        <w:t>These materials will be used to give more information about the topic of the study. They will include the county policies and plans, publications on suitability analysis and on factors that influence industrial location. These will help in giving a detailed and informed decision why and where to locate the different supply chain entities.</w:t>
+      </w:r>
+    </w:p>
+    <w:p>
+      <w:pPr>
+        <w:spacing w:line="360" w:lineRule="auto"/>
+        <w:jc w:val="both"/>
+        <w:rPr>
+          <w:sz w:val="24"/>
+          <w:szCs w:val="24"/>
+        </w:rPr>
+      </w:pPr>
+      <w:r>
+        <w:rPr>
+          <w:sz w:val="24"/>
+          <w:szCs w:val="24"/>
+        </w:rPr>
+        <w:t>These will be gotten from the different county departments as well as from the internet. Reference will also be made from the hard copy of some research books.</w:t>
+      </w:r>
+    </w:p>
+    <w:p>
+      <w:pPr>
+        <w:keepNext/>
+        <w:keepLines/>
+        <w:spacing w:before="40" w:after="0" w:line="360" w:lineRule="auto"/>
+        <w:jc w:val="both"/>
+        <w:rPr>
+          <w:b/>
+          <w:sz w:val="24"/>
+          <w:szCs w:val="24"/>
+        </w:rPr>
+      </w:pPr>
+      <w:bookmarkStart w:id="14" w:name="_z337ya" w:colFirst="0" w:colLast="0"/>
+      <w:bookmarkEnd w:id="14"/>
+      <w:r>
+        <w:rPr>
+          <w:b/>
+          <w:sz w:val="24"/>
+          <w:szCs w:val="24"/>
+        </w:rPr>
+        <w:t>3.4 Sampling Methods</w:t>
+      </w:r>
+    </w:p>
+    <w:p>
+      <w:pPr>
+        <w:spacing w:line="360" w:lineRule="auto"/>
+        <w:jc w:val="both"/>
+        <w:rPr>
+          <w:sz w:val="24"/>
+          <w:szCs w:val="24"/>
+        </w:rPr>
+      </w:pPr>
+      <w:r>
+        <w:rPr>
+          <w:sz w:val="24"/>
+          <w:szCs w:val="24"/>
+        </w:rPr>
+        <w:t>Sampling is the “selection of some part of an aggregate or totality on the basis of which a judgment or inference about the aggregate or totality is made” (Kothari C. R.).</w:t>
+      </w:r>
+    </w:p>
+    <w:p>
+      <w:pPr>
+        <w:spacing w:line="360" w:lineRule="auto"/>
+        <w:jc w:val="both"/>
+        <w:rPr>
+          <w:sz w:val="24"/>
+          <w:szCs w:val="24"/>
+        </w:rPr>
+      </w:pPr>
+      <w:r>
+        <w:rPr>
+          <w:sz w:val="24"/>
+          <w:szCs w:val="24"/>
+        </w:rPr>
+        <w:t>Sampling enables the researcher to save on time and money. The study does not have to be carried out in the whole population but a section of the population may be used to represent the rest. This helps the researcher to conduct the study faster and with less resources.</w:t>
+      </w:r>
+    </w:p>
+    <w:p>
+      <w:pPr>
+        <w:spacing w:line="360" w:lineRule="auto"/>
+        <w:rPr>
+          <w:rFonts w:cs="Times New Roman"/>
+          <w:b/>
+          <w:sz w:val="24"/>
+          <w:szCs w:val="24"/>
+        </w:rPr>
+      </w:pPr>
+      <w:r>
+        <w:rPr>
+          <w:sz w:val="24"/>
+          <w:szCs w:val="24"/>
+        </w:rPr>
+        <w:t>In this study, Multi-stage sampling will be used. This will involve selecting a number of sub-counties from the county, then a number of wards from the sub-counties then a number of farmers from each ward.</w:t>
       </w:r>
     </w:p>
     <w:p>
@@ -4964,6 +6039,92 @@
     </w:lvl>
   </w:abstractNum>
   <w:abstractNum w:abstractNumId="2">
+    <w:nsid w:val="2A3573BC"/>
+    <w:multiLevelType w:val="multilevel"/>
+    <w:tmpl w:val="812AA0C2"/>
+    <w:lvl w:ilvl="0">
+      <w:start w:val="1"/>
+      <w:numFmt w:val="lowerRoman"/>
+      <w:lvlText w:val="%1."/>
+      <w:lvlJc w:val="right"/>
+      <w:pPr>
+        <w:ind w:left="720" w:hanging="360"/>
+      </w:pPr>
+    </w:lvl>
+    <w:lvl w:ilvl="1">
+      <w:start w:val="1"/>
+      <w:numFmt w:val="lowerLetter"/>
+      <w:lvlText w:val="%2."/>
+      <w:lvlJc w:val="left"/>
+      <w:pPr>
+        <w:ind w:left="1440" w:hanging="360"/>
+      </w:pPr>
+    </w:lvl>
+    <w:lvl w:ilvl="2">
+      <w:start w:val="1"/>
+      <w:numFmt w:val="lowerRoman"/>
+      <w:lvlText w:val="%3."/>
+      <w:lvlJc w:val="right"/>
+      <w:pPr>
+        <w:ind w:left="2160" w:hanging="180"/>
+      </w:pPr>
+    </w:lvl>
+    <w:lvl w:ilvl="3">
+      <w:start w:val="1"/>
+      <w:numFmt w:val="decimal"/>
+      <w:lvlText w:val="%4."/>
+      <w:lvlJc w:val="left"/>
+      <w:pPr>
+        <w:ind w:left="2880" w:hanging="360"/>
+      </w:pPr>
+    </w:lvl>
+    <w:lvl w:ilvl="4">
+      <w:start w:val="1"/>
+      <w:numFmt w:val="lowerLetter"/>
+      <w:lvlText w:val="%5."/>
+      <w:lvlJc w:val="left"/>
+      <w:pPr>
+        <w:ind w:left="3600" w:hanging="360"/>
+      </w:pPr>
+    </w:lvl>
+    <w:lvl w:ilvl="5">
+      <w:start w:val="1"/>
+      <w:numFmt w:val="lowerRoman"/>
+      <w:lvlText w:val="%6."/>
+      <w:lvlJc w:val="right"/>
+      <w:pPr>
+        <w:ind w:left="4320" w:hanging="180"/>
+      </w:pPr>
+    </w:lvl>
+    <w:lvl w:ilvl="6">
+      <w:start w:val="1"/>
+      <w:numFmt w:val="decimal"/>
+      <w:lvlText w:val="%7."/>
+      <w:lvlJc w:val="left"/>
+      <w:pPr>
+        <w:ind w:left="5040" w:hanging="360"/>
+      </w:pPr>
+    </w:lvl>
+    <w:lvl w:ilvl="7">
+      <w:start w:val="1"/>
+      <w:numFmt w:val="lowerLetter"/>
+      <w:lvlText w:val="%8."/>
+      <w:lvlJc w:val="left"/>
+      <w:pPr>
+        <w:ind w:left="5760" w:hanging="360"/>
+      </w:pPr>
+    </w:lvl>
+    <w:lvl w:ilvl="8">
+      <w:start w:val="1"/>
+      <w:numFmt w:val="lowerRoman"/>
+      <w:lvlText w:val="%9."/>
+      <w:lvlJc w:val="right"/>
+      <w:pPr>
+        <w:ind w:left="6480" w:hanging="180"/>
+      </w:pPr>
+    </w:lvl>
+  </w:abstractNum>
+  <w:abstractNum w:abstractNumId="3">
     <w:nsid w:val="2D6114E4"/>
     <w:multiLevelType w:val="hybridMultilevel"/>
     <w:tmpl w:val="9224F44C"/>
@@ -5052,7 +6213,7 @@
       </w:pPr>
     </w:lvl>
   </w:abstractNum>
-  <w:abstractNum w:abstractNumId="3">
+  <w:abstractNum w:abstractNumId="4">
     <w:nsid w:val="309513B4"/>
     <w:multiLevelType w:val="multilevel"/>
     <w:tmpl w:val="0C383B7A"/>
@@ -5138,7 +6299,93 @@
       </w:pPr>
     </w:lvl>
   </w:abstractNum>
-  <w:abstractNum w:abstractNumId="4">
+  <w:abstractNum w:abstractNumId="5">
+    <w:nsid w:val="3166536D"/>
+    <w:multiLevelType w:val="multilevel"/>
+    <w:tmpl w:val="6E426496"/>
+    <w:lvl w:ilvl="0">
+      <w:start w:val="1"/>
+      <w:numFmt w:val="lowerRoman"/>
+      <w:lvlText w:val="%1."/>
+      <w:lvlJc w:val="right"/>
+      <w:pPr>
+        <w:ind w:left="720" w:hanging="360"/>
+      </w:pPr>
+    </w:lvl>
+    <w:lvl w:ilvl="1">
+      <w:start w:val="1"/>
+      <w:numFmt w:val="lowerLetter"/>
+      <w:lvlText w:val="%2."/>
+      <w:lvlJc w:val="left"/>
+      <w:pPr>
+        <w:ind w:left="1440" w:hanging="360"/>
+      </w:pPr>
+    </w:lvl>
+    <w:lvl w:ilvl="2">
+      <w:start w:val="1"/>
+      <w:numFmt w:val="lowerRoman"/>
+      <w:lvlText w:val="%3."/>
+      <w:lvlJc w:val="right"/>
+      <w:pPr>
+        <w:ind w:left="2160" w:hanging="180"/>
+      </w:pPr>
+    </w:lvl>
+    <w:lvl w:ilvl="3">
+      <w:start w:val="1"/>
+      <w:numFmt w:val="decimal"/>
+      <w:lvlText w:val="%4."/>
+      <w:lvlJc w:val="left"/>
+      <w:pPr>
+        <w:ind w:left="2880" w:hanging="360"/>
+      </w:pPr>
+    </w:lvl>
+    <w:lvl w:ilvl="4">
+      <w:start w:val="1"/>
+      <w:numFmt w:val="lowerLetter"/>
+      <w:lvlText w:val="%5."/>
+      <w:lvlJc w:val="left"/>
+      <w:pPr>
+        <w:ind w:left="3600" w:hanging="360"/>
+      </w:pPr>
+    </w:lvl>
+    <w:lvl w:ilvl="5">
+      <w:start w:val="1"/>
+      <w:numFmt w:val="lowerRoman"/>
+      <w:lvlText w:val="%6."/>
+      <w:lvlJc w:val="right"/>
+      <w:pPr>
+        <w:ind w:left="4320" w:hanging="180"/>
+      </w:pPr>
+    </w:lvl>
+    <w:lvl w:ilvl="6">
+      <w:start w:val="1"/>
+      <w:numFmt w:val="decimal"/>
+      <w:lvlText w:val="%7."/>
+      <w:lvlJc w:val="left"/>
+      <w:pPr>
+        <w:ind w:left="5040" w:hanging="360"/>
+      </w:pPr>
+    </w:lvl>
+    <w:lvl w:ilvl="7">
+      <w:start w:val="1"/>
+      <w:numFmt w:val="lowerLetter"/>
+      <w:lvlText w:val="%8."/>
+      <w:lvlJc w:val="left"/>
+      <w:pPr>
+        <w:ind w:left="5760" w:hanging="360"/>
+      </w:pPr>
+    </w:lvl>
+    <w:lvl w:ilvl="8">
+      <w:start w:val="1"/>
+      <w:numFmt w:val="lowerRoman"/>
+      <w:lvlText w:val="%9."/>
+      <w:lvlJc w:val="right"/>
+      <w:pPr>
+        <w:ind w:left="6480" w:hanging="180"/>
+      </w:pPr>
+    </w:lvl>
+  </w:abstractNum>
+  <w:abstractNum w:abstractNumId="6">
     <w:nsid w:val="62E07BBD"/>
     <w:multiLevelType w:val="multilevel"/>
     <w:tmpl w:val="B8AE76EC"/>
@@ -5228,15 +6475,21 @@
     <w:abstractNumId w:val="1"/>
   </w:num>
   <w:num w:numId="2">
-    <w:abstractNumId w:val="4"/>
+    <w:abstractNumId w:val="6"/>
   </w:num>
   <w:num w:numId="3">
-    <w:abstractNumId w:val="3"/>
+    <w:abstractNumId w:val="4"/>
   </w:num>
   <w:num w:numId="4">
     <w:abstractNumId w:val="0"/>
   </w:num>
   <w:num w:numId="5">
+    <w:abstractNumId w:val="3"/>
+  </w:num>
+  <w:num w:numId="6">
+    <w:abstractNumId w:val="5"/>
+  </w:num>
+  <w:num w:numId="7">
     <w:abstractNumId w:val="2"/>
   </w:num>
 </w:numbering>

</xml_diff>